<commit_message>
updated till ASP.NET Session State Provider
</commit_message>
<xml_diff>
--- a/Ref/Azure Poc.docx
+++ b/Ref/Azure Poc.docx
@@ -2,40 +2,37 @@
 <file path=word/document.xml><?xml version="1.0" encoding="utf-8"?>
 <w:document xmlns:wpc="http://schemas.microsoft.com/office/word/2010/wordprocessingCanvas" xmlns:cx="http://schemas.microsoft.com/office/drawing/2014/chartex" xmlns:mc="http://schemas.openxmlformats.org/markup-compatibility/2006" xmlns:o="urn:schemas-microsoft-com:office:office" xmlns:r="http://schemas.openxmlformats.org/officeDocument/2006/relationships" xmlns:m="http://schemas.openxmlformats.org/officeDocument/2006/math" xmlns:v="urn:schemas-microsoft-com:vml" xmlns:wp14="http://schemas.microsoft.com/office/word/2010/wordprocessingDrawing" xmlns:wp="http://schemas.openxmlformats.org/drawingml/2006/wordprocessingDrawing" xmlns:w10="urn:schemas-microsoft-com:office:word" xmlns:w="http://schemas.openxmlformats.org/wordprocessingml/2006/main" xmlns:w14="http://schemas.microsoft.com/office/word/2010/wordml" xmlns:w15="http://schemas.microsoft.com/office/word/2012/wordml" xmlns:w16se="http://schemas.microsoft.com/office/word/2015/wordml/symex" xmlns:wpg="http://schemas.microsoft.com/office/word/2010/wordprocessingGroup" xmlns:wpi="http://schemas.microsoft.com/office/word/2010/wordprocessingInk" xmlns:wne="http://schemas.microsoft.com/office/word/2006/wordml" xmlns:wps="http://schemas.microsoft.com/office/word/2010/wordprocessingShape" mc:Ignorable="w14 w15 w16se wp14">
   <w:body>
-    <w:p/>
-    <w:p>
-      <w:r>
-        <w:rPr>
-          <w:b/>
-          <w:u w:val="single"/>
-        </w:rPr>
-        <w:t xml:space="preserve">Azure Resource Manager ARM: </w:t>
-      </w:r>
-    </w:p>
-    <w:p>
-      <w:r>
-        <w:t>for beginner</w:t>
-      </w:r>
-      <w:r>
-        <w:t xml:space="preserve"> </w:t>
+    <w:p>
+      <w:r>
+        <w:t xml:space="preserve">Go to </w:t>
       </w:r>
       <w:hyperlink r:id="rId4" w:history="1">
         <w:r>
           <w:rPr>
             <w:rStyle w:val="Hyperlink"/>
-            <w:u w:val="none"/>
           </w:rPr>
-          <w:t>https://www.youtube.com/watch?v=VQ_rixthPCI</w:t>
+          <w:t>https://portal.azure.com</w:t>
         </w:r>
       </w:hyperlink>
     </w:p>
-    <w:p>
-      <w:pPr>
+    <w:p/>
+    <w:p/>
+    <w:p>
+      <w:r>
         <w:rPr>
           <w:b/>
           <w:u w:val="single"/>
         </w:rPr>
-      </w:pPr>
+        <w:t xml:space="preserve">Azure Resource Manager ARM: </w:t>
+      </w:r>
+    </w:p>
+    <w:p>
+      <w:r>
+        <w:t>for beginner</w:t>
+      </w:r>
+      <w:r>
+        <w:t xml:space="preserve"> </w:t>
+      </w:r>
       <w:hyperlink r:id="rId5" w:history="1">
         <w:r>
           <w:rPr>
@@ -47,6 +44,23 @@
       </w:hyperlink>
     </w:p>
     <w:p>
+      <w:pPr>
+        <w:rPr>
+          <w:b/>
+          <w:u w:val="single"/>
+        </w:rPr>
+      </w:pPr>
+      <w:hyperlink r:id="rId6" w:history="1">
+        <w:r>
+          <w:rPr>
+            <w:rStyle w:val="Hyperlink"/>
+            <w:u w:val="none"/>
+          </w:rPr>
+          <w:t>https://www.youtube.com/watch?v=VQ_rixthPCI</w:t>
+        </w:r>
+      </w:hyperlink>
+    </w:p>
+    <w:p>
       <w:r>
         <w:t xml:space="preserve">To </w:t>
       </w:r>
@@ -54,10 +68,18 @@
         <w:t xml:space="preserve">download existing ARM go to </w:t>
       </w:r>
       <w:r>
-        <w:t xml:space="preserve">Resource groups  </w:t>
-      </w:r>
-      <w:r>
-        <w:t xml:space="preserve">=&gt; your resource group =&gt; </w:t>
+        <w:t xml:space="preserve">Resource </w:t>
+      </w:r>
+      <w:proofErr w:type="gramStart"/>
+      <w:r>
+        <w:t xml:space="preserve">groups  </w:t>
+      </w:r>
+      <w:r>
+        <w:t>=</w:t>
+      </w:r>
+      <w:proofErr w:type="gramEnd"/>
+      <w:r>
+        <w:t xml:space="preserve">&gt; your resource group =&gt; </w:t>
       </w:r>
       <w:r>
         <w:t>Automation script</w:t>
@@ -76,7 +98,7 @@
       <w:r>
         <w:t xml:space="preserve">To clean downloaded ARM template </w:t>
       </w:r>
-      <w:hyperlink r:id="rId6" w:history="1">
+      <w:hyperlink r:id="rId7" w:history="1">
         <w:r>
           <w:rPr>
             <w:rStyle w:val="Hyperlink"/>
@@ -98,79 +120,116 @@
     </w:p>
     <w:p>
       <w:r>
-        <w:t xml:space="preserve">Create ARM project =&gt; Cloude =&gt; </w:t>
-      </w:r>
+        <w:t xml:space="preserve">Create ARM project =&gt; </w:t>
+      </w:r>
+      <w:proofErr w:type="spellStart"/>
+      <w:r>
+        <w:t>Cloude</w:t>
+      </w:r>
+      <w:proofErr w:type="spellEnd"/>
+      <w:r>
+        <w:t xml:space="preserve"> =&gt; </w:t>
+      </w:r>
+      <w:proofErr w:type="spellStart"/>
       <w:r>
         <w:t>AzureResourceGroup</w:t>
       </w:r>
+      <w:proofErr w:type="spellEnd"/>
       <w:r>
         <w:t xml:space="preserve"> =&gt; Blank Template</w:t>
       </w:r>
     </w:p>
     <w:p>
       <w:r>
-        <w:t>Add new item =&gt; DeploymentProject =&gt; Azure Resource Manager Deployment Template</w:t>
+        <w:t xml:space="preserve">Add new item =&gt; </w:t>
+      </w:r>
+      <w:proofErr w:type="spellStart"/>
+      <w:r>
+        <w:t>DeploymentProject</w:t>
+      </w:r>
+      <w:proofErr w:type="spellEnd"/>
+      <w:r>
+        <w:t xml:space="preserve"> =&gt; Azure Resource Manager Deployment Template</w:t>
       </w:r>
     </w:p>
     <w:p/>
+    <w:p>
+      <w:r>
+        <w:t xml:space="preserve">Copy past or replace </w:t>
+      </w:r>
+      <w:r>
+        <w:t xml:space="preserve">(only from </w:t>
+      </w:r>
+      <w:proofErr w:type="spellStart"/>
+      <w:proofErr w:type="gramStart"/>
+      <w:r>
+        <w:rPr>
+          <w:b/>
+        </w:rPr>
+        <w:t>template.json</w:t>
+      </w:r>
+      <w:proofErr w:type="spellEnd"/>
+      <w:proofErr w:type="gramEnd"/>
+      <w:r>
+        <w:rPr>
+          <w:b/>
+        </w:rPr>
+        <w:t xml:space="preserve"> to </w:t>
+      </w:r>
+      <w:proofErr w:type="spellStart"/>
+      <w:r>
+        <w:rPr>
+          <w:b/>
+        </w:rPr>
+        <w:t>azuredeploy.json</w:t>
+      </w:r>
+      <w:proofErr w:type="spellEnd"/>
+      <w:r>
+        <w:t xml:space="preserve">) </w:t>
+      </w:r>
+      <w:r>
+        <w:t xml:space="preserve">the downloaded ARM template. Right click the project =&gt; Validate =&gt; put/past default values in parameters dialog if required. </w:t>
+      </w:r>
+    </w:p>
+    <w:p>
+      <w:r>
+        <w:t>Note: do not replace power shell file.</w:t>
+      </w:r>
+    </w:p>
     <w:p/>
     <w:p>
       <w:r>
-        <w:t xml:space="preserve">Copy past or replace </w:t>
-      </w:r>
-      <w:r>
-        <w:t xml:space="preserve">(only from </w:t>
-      </w:r>
-      <w:r>
-        <w:rPr>
-          <w:b/>
-        </w:rPr>
-        <w:t>template.json to azuredeploy.json</w:t>
-      </w:r>
-      <w:r>
-        <w:t xml:space="preserve">) </w:t>
-      </w:r>
-      <w:r>
-        <w:t xml:space="preserve">the downloaded ARM template. Right click the project =&gt; Validate =&gt; put/past default values in parameters dialog if required. </w:t>
-      </w:r>
-    </w:p>
-    <w:p>
-      <w:r>
-        <w:t>Note: do not replace power shell file.</w:t>
+        <w:t xml:space="preserve">If get </w:t>
+      </w:r>
+      <w:proofErr w:type="spellStart"/>
+      <w:r>
+        <w:t>SecurityError</w:t>
+      </w:r>
+      <w:proofErr w:type="spellEnd"/>
+      <w:r>
+        <w:t xml:space="preserve"> than sign the PowerShell script by</w:t>
+      </w:r>
+      <w:r>
+        <w:t xml:space="preserve"> going to folder =&gt; press shift =&gt; click open power shell window here =&gt;</w:t>
+      </w:r>
+      <w:r>
+        <w:t xml:space="preserve"> </w:t>
+      </w:r>
+      <w:r>
+        <w:t>.\sign.ps1</w:t>
+      </w:r>
+    </w:p>
+    <w:p>
+      <w:r>
+        <w:t>Note: copy sign.ps1 file in the same folder.</w:t>
+      </w:r>
+      <w:r>
+        <w:t xml:space="preserve"> After every change sign again by .\sign.ps1</w:t>
       </w:r>
     </w:p>
     <w:p/>
     <w:p>
       <w:r>
-        <w:t xml:space="preserve">If get </w:t>
-      </w:r>
-      <w:r>
-        <w:t>SecurityError</w:t>
-      </w:r>
-      <w:r>
-        <w:t xml:space="preserve"> than sign the PowerShell script by</w:t>
-      </w:r>
-      <w:r>
-        <w:t xml:space="preserve"> going to folder =&gt; press shift =&gt; click open power shell window here =&gt;</w:t>
-      </w:r>
-      <w:r>
-        <w:t xml:space="preserve"> </w:t>
-      </w:r>
-      <w:r>
-        <w:t>.\sign.ps1</w:t>
-      </w:r>
-    </w:p>
-    <w:p>
-      <w:r>
-        <w:t>Note: copy sign.ps1 file in the same folder.</w:t>
-      </w:r>
-      <w:r>
-        <w:t xml:space="preserve"> After every change sign again by .\sign.ps1</w:t>
-      </w:r>
-    </w:p>
-    <w:p/>
-    <w:p>
-      <w:r>
         <w:rPr>
           <w:b/>
           <w:u w:val="single"/>
@@ -182,7 +241,7 @@
       </w:r>
     </w:p>
     <w:p>
-      <w:hyperlink r:id="rId7" w:history="1">
+      <w:hyperlink r:id="rId8" w:history="1">
         <w:r>
           <w:rPr>
             <w:rStyle w:val="Hyperlink"/>
@@ -230,7 +289,7 @@
       <w:r>
         <w:t xml:space="preserve"> </w:t>
       </w:r>
-      <w:hyperlink r:id="rId8" w:history="1">
+      <w:hyperlink r:id="rId9" w:history="1">
         <w:r>
           <w:rPr>
             <w:rStyle w:val="Hyperlink"/>
@@ -264,8 +323,13 @@
     </w:p>
     <w:p>
       <w:r>
-        <w:t>click RootManageSharedAccessKey</w:t>
-      </w:r>
+        <w:t xml:space="preserve">click </w:t>
+      </w:r>
+      <w:proofErr w:type="spellStart"/>
+      <w:r>
+        <w:t>RootManageSharedAccessKey</w:t>
+      </w:r>
+      <w:proofErr w:type="spellEnd"/>
       <w:r>
         <w:t xml:space="preserve"> =&gt; </w:t>
       </w:r>
@@ -322,16 +386,32 @@
     </w:p>
     <w:p>
       <w:r>
-        <w:t>Add the Service Bus NuGet package</w:t>
+        <w:lastRenderedPageBreak/>
+        <w:t xml:space="preserve">Add the Service Bus </w:t>
+      </w:r>
+      <w:proofErr w:type="spellStart"/>
+      <w:r>
+        <w:t>NuGet</w:t>
+      </w:r>
+      <w:proofErr w:type="spellEnd"/>
+      <w:r>
+        <w:t xml:space="preserve"> package</w:t>
       </w:r>
       <w:r>
         <w:t xml:space="preserve"> “</w:t>
       </w:r>
+      <w:proofErr w:type="spellStart"/>
+      <w:proofErr w:type="gramStart"/>
       <w:r>
         <w:t>M</w:t>
       </w:r>
       <w:r>
-        <w:t xml:space="preserve">icrosoft.Azure.ServiceBus” </w:t>
+        <w:t>icrosoft.Azure.ServiceBus</w:t>
+      </w:r>
+      <w:proofErr w:type="spellEnd"/>
+      <w:proofErr w:type="gramEnd"/>
+      <w:r>
+        <w:t xml:space="preserve">” </w:t>
       </w:r>
     </w:p>
     <w:p/>
@@ -377,7 +457,7 @@
       </w:r>
     </w:p>
     <w:p>
-      <w:hyperlink r:id="rId9" w:history="1">
+      <w:hyperlink r:id="rId10" w:history="1">
         <w:r>
           <w:rPr>
             <w:rStyle w:val="Hyperlink"/>
@@ -390,7 +470,7 @@
       <w:r>
         <w:t xml:space="preserve">web app: </w:t>
       </w:r>
-      <w:hyperlink r:id="rId10" w:history="1">
+      <w:hyperlink r:id="rId11" w:history="1">
         <w:r>
           <w:rPr>
             <w:rStyle w:val="Hyperlink"/>
@@ -409,29 +489,97 @@
       </w:r>
     </w:p>
     <w:p>
-      <w:r>
-        <w:t>az login</w:t>
-      </w:r>
-    </w:p>
-    <w:p>
-      <w:r>
-        <w:t>az keyvault create --name "KeyVault1000" --resource-group "AzurePoc" --location "West US"</w:t>
-      </w:r>
-      <w:r>
-        <w:t xml:space="preserve"> </w:t>
-      </w:r>
-    </w:p>
-    <w:p>
-      <w:r>
-        <w:t>az keyvault secret set --vault-name "KeyVault1000" --name "AppKey" --value "password123"</w:t>
+      <w:proofErr w:type="spellStart"/>
+      <w:r>
+        <w:t>az</w:t>
+      </w:r>
+      <w:proofErr w:type="spellEnd"/>
+      <w:r>
+        <w:t xml:space="preserve"> login</w:t>
+      </w:r>
+    </w:p>
+    <w:p>
+      <w:proofErr w:type="spellStart"/>
+      <w:r>
+        <w:t>az</w:t>
+      </w:r>
+      <w:proofErr w:type="spellEnd"/>
+      <w:r>
+        <w:t xml:space="preserve"> </w:t>
+      </w:r>
+      <w:proofErr w:type="spellStart"/>
+      <w:r>
+        <w:t>keyvault</w:t>
+      </w:r>
+      <w:proofErr w:type="spellEnd"/>
+      <w:r>
+        <w:t xml:space="preserve"> create --name "KeyVault1000" --resource-group "</w:t>
+      </w:r>
+      <w:proofErr w:type="spellStart"/>
+      <w:r>
+        <w:t>AzurePoc</w:t>
+      </w:r>
+      <w:proofErr w:type="spellEnd"/>
+      <w:r>
+        <w:t>" --location "West US"</w:t>
+      </w:r>
+      <w:r>
+        <w:t xml:space="preserve"> </w:t>
+      </w:r>
+    </w:p>
+    <w:p>
+      <w:proofErr w:type="spellStart"/>
+      <w:r>
+        <w:t>az</w:t>
+      </w:r>
+      <w:proofErr w:type="spellEnd"/>
+      <w:r>
+        <w:t xml:space="preserve"> </w:t>
+      </w:r>
+      <w:proofErr w:type="spellStart"/>
+      <w:r>
+        <w:t>keyvault</w:t>
+      </w:r>
+      <w:proofErr w:type="spellEnd"/>
+      <w:r>
+        <w:t xml:space="preserve"> secret set --vault-name "KeyVault1000" --name "</w:t>
+      </w:r>
+      <w:proofErr w:type="spellStart"/>
+      <w:r>
+        <w:t>AppKey</w:t>
+      </w:r>
+      <w:proofErr w:type="spellEnd"/>
+      <w:r>
+        <w:t>" --value "password123"</w:t>
       </w:r>
     </w:p>
     <w:p>
       <w:r>
         <w:t xml:space="preserve">to show/check: </w:t>
       </w:r>
-      <w:r>
-        <w:t>az keyvault secret show --name "AppKey" --vault-name "KeyVault1000"</w:t>
+      <w:proofErr w:type="spellStart"/>
+      <w:r>
+        <w:t>az</w:t>
+      </w:r>
+      <w:proofErr w:type="spellEnd"/>
+      <w:r>
+        <w:t xml:space="preserve"> </w:t>
+      </w:r>
+      <w:proofErr w:type="spellStart"/>
+      <w:r>
+        <w:t>keyvault</w:t>
+      </w:r>
+      <w:proofErr w:type="spellEnd"/>
+      <w:r>
+        <w:t xml:space="preserve"> secret show --name "</w:t>
+      </w:r>
+      <w:proofErr w:type="spellStart"/>
+      <w:r>
+        <w:t>AppKey</w:t>
+      </w:r>
+      <w:proofErr w:type="spellEnd"/>
+      <w:r>
+        <w:t>" --vault-name "KeyVault1000"</w:t>
       </w:r>
     </w:p>
     <w:p>
@@ -448,21 +596,49 @@
         <w:t>Secrets</w:t>
       </w:r>
       <w:r>
-        <w:t xml:space="preserve"> =&gt; AppKey =&gt; Current Version =&gt; Secret Identifier </w:t>
-      </w:r>
-    </w:p>
-    <w:p>
-      <w:r>
-        <w:t>Install these NuGet packages: “</w:t>
-      </w:r>
-      <w:r>
-        <w:t>Microsoft.Azure.Services.AppAuthentication”</w:t>
+        <w:t xml:space="preserve"> =&gt; </w:t>
+      </w:r>
+      <w:proofErr w:type="spellStart"/>
+      <w:r>
+        <w:t>AppKey</w:t>
+      </w:r>
+      <w:proofErr w:type="spellEnd"/>
+      <w:r>
+        <w:t xml:space="preserve"> =&gt; Current Version =&gt; Secret Identifier </w:t>
+      </w:r>
+    </w:p>
+    <w:p>
+      <w:r>
+        <w:t xml:space="preserve">Install these </w:t>
+      </w:r>
+      <w:proofErr w:type="spellStart"/>
+      <w:r>
+        <w:t>NuGet</w:t>
+      </w:r>
+      <w:proofErr w:type="spellEnd"/>
+      <w:r>
+        <w:t xml:space="preserve"> packages: “</w:t>
+      </w:r>
+      <w:proofErr w:type="spellStart"/>
+      <w:proofErr w:type="gramStart"/>
+      <w:r>
+        <w:t>Microsoft.Azure.Services.AppAuthentication</w:t>
+      </w:r>
+      <w:proofErr w:type="spellEnd"/>
+      <w:proofErr w:type="gramEnd"/>
+      <w:r>
+        <w:t>”</w:t>
       </w:r>
       <w:r>
         <w:t>, “</w:t>
       </w:r>
-      <w:r>
-        <w:t>Microsoft.Azure.KeyVault”</w:t>
+      <w:proofErr w:type="spellStart"/>
+      <w:r>
+        <w:t>Microsoft.Azure.KeyVault</w:t>
+      </w:r>
+      <w:proofErr w:type="spellEnd"/>
+      <w:r>
+        <w:t>”</w:t>
       </w:r>
     </w:p>
     <w:p/>
@@ -476,12 +652,414 @@
       </w:r>
       <w:r>
         <w:t>: with Azure Storage Explorer manage the contents of your storage account with Azure Storage Explorer. Upload, download, and manage blobs, files, queues, tables, and Cosmos DB entities.</w:t>
+      </w:r>
+    </w:p>
+    <w:p/>
+    <w:p>
+      <w:r>
+        <w:rPr>
+          <w:b/>
+          <w:u w:val="single"/>
+        </w:rPr>
+        <w:t>Secret Manager tool</w:t>
+      </w:r>
+      <w:r>
+        <w:rPr>
+          <w:b/>
+        </w:rPr>
+        <w:t>:</w:t>
+      </w:r>
+      <w:r>
+        <w:t xml:space="preserve"> stores sensitive data for development work outside of your project tree. This approach helps prevent the accidental sharing of app secrets within source code.</w:t>
+      </w:r>
+    </w:p>
+    <w:p>
+      <w:hyperlink r:id="rId12" w:history="1">
+        <w:r>
+          <w:rPr>
+            <w:rStyle w:val="Hyperlink"/>
+          </w:rPr>
+          <w:t>https://docs.microsoft.com/en-au/aspnet/core/security/app-secrets?view=aspnetcore-2.2&amp;tabs=windows</w:t>
+        </w:r>
+      </w:hyperlink>
+    </w:p>
+    <w:p/>
+    <w:p/>
+    <w:p>
+      <w:proofErr w:type="spellStart"/>
+      <w:r>
+        <w:rPr>
+          <w:b/>
+          <w:u w:val="single"/>
+        </w:rPr>
+        <w:t>Redis</w:t>
+      </w:r>
+      <w:proofErr w:type="spellEnd"/>
+      <w:r>
+        <w:rPr>
+          <w:b/>
+          <w:u w:val="single"/>
+        </w:rPr>
+        <w:t xml:space="preserve"> Caches</w:t>
+      </w:r>
+      <w:r>
+        <w:t xml:space="preserve">: </w:t>
+      </w:r>
+      <w:r>
+        <w:t xml:space="preserve"> </w:t>
+      </w:r>
+      <w:hyperlink r:id="rId13" w:history="1">
+        <w:r>
+          <w:rPr>
+            <w:rStyle w:val="Hyperlink"/>
+          </w:rPr>
+          <w:t>https://docs.microsoft.com/en-au/azure/azure-cache-for-redis/</w:t>
+        </w:r>
+      </w:hyperlink>
+      <w:r>
+        <w:t xml:space="preserve"> </w:t>
+      </w:r>
+    </w:p>
+    <w:p>
+      <w:hyperlink r:id="rId14" w:history="1">
+        <w:r>
+          <w:rPr>
+            <w:rStyle w:val="Hyperlink"/>
+          </w:rPr>
+          <w:t>https://docs.microsoft.com/en-us/azure/azure-cache-for-redis/cache-web-app-howto</w:t>
+        </w:r>
+      </w:hyperlink>
+      <w:r>
+        <w:t xml:space="preserve"> </w:t>
+      </w:r>
+    </w:p>
+    <w:p>
+      <w:r>
+        <w:t xml:space="preserve">Videos: </w:t>
+      </w:r>
+      <w:hyperlink r:id="rId15" w:history="1">
+        <w:r>
+          <w:rPr>
+            <w:rStyle w:val="Hyperlink"/>
+          </w:rPr>
+          <w:t>https://www.youtube.com/results?search_query=azure+redis+cache</w:t>
+        </w:r>
+      </w:hyperlink>
+      <w:r>
+        <w:t xml:space="preserve"> </w:t>
+      </w:r>
+    </w:p>
+    <w:p/>
+    <w:p>
+      <w:r>
+        <w:lastRenderedPageBreak/>
+        <w:t xml:space="preserve">ASP.NET Session State Provider for Azure Cache for </w:t>
+      </w:r>
+      <w:proofErr w:type="spellStart"/>
+      <w:r>
+        <w:t>Redis</w:t>
+      </w:r>
+      <w:proofErr w:type="spellEnd"/>
+      <w:r>
+        <w:t xml:space="preserve">: </w:t>
+      </w:r>
+      <w:hyperlink r:id="rId16" w:history="1">
+        <w:r>
+          <w:rPr>
+            <w:rStyle w:val="Hyperlink"/>
+          </w:rPr>
+          <w:t>https://docs.microsoft.com/en-us/azure/azure-cache-for-redis/cache-aspnet-session-state-provider</w:t>
+        </w:r>
+      </w:hyperlink>
+      <w:r>
+        <w:t xml:space="preserve"> </w:t>
+      </w:r>
+    </w:p>
+    <w:p>
+      <w:r>
+        <w:t xml:space="preserve">Azure Cache for </w:t>
+      </w:r>
+      <w:proofErr w:type="spellStart"/>
+      <w:r>
+        <w:t>Redis</w:t>
+      </w:r>
+      <w:proofErr w:type="spellEnd"/>
+      <w:r>
+        <w:t xml:space="preserve"> can cache both .NET objects and primitive data types</w:t>
+      </w:r>
+      <w:r>
+        <w:t xml:space="preserve"> (</w:t>
+      </w:r>
+      <w:r>
+        <w:t>basic data types</w:t>
+      </w:r>
+      <w:r>
+        <w:t xml:space="preserve"> like </w:t>
+      </w:r>
+      <w:proofErr w:type="spellStart"/>
+      <w:r>
+        <w:t>int</w:t>
+      </w:r>
+      <w:proofErr w:type="spellEnd"/>
+      <w:r>
+        <w:t>, string</w:t>
+      </w:r>
+      <w:r>
+        <w:t>)</w:t>
+      </w:r>
+      <w:r>
+        <w:t>, but before a .NET object can be cached it must be serialized</w:t>
+      </w:r>
+      <w:r>
+        <w:t xml:space="preserve">. Use </w:t>
+      </w:r>
+      <w:proofErr w:type="spellStart"/>
+      <w:r>
+        <w:t>JsonConvert.SerializeObject</w:t>
+      </w:r>
+      <w:proofErr w:type="spellEnd"/>
+      <w:r>
+        <w:t>(</w:t>
+      </w:r>
+      <w:proofErr w:type="spellStart"/>
+      <w:r>
+        <w:t>obj</w:t>
+      </w:r>
+      <w:proofErr w:type="spellEnd"/>
+      <w:r>
+        <w:t xml:space="preserve">) and </w:t>
+      </w:r>
+      <w:proofErr w:type="spellStart"/>
+      <w:r>
+        <w:t>JsonConvert.DeserializeObject</w:t>
+      </w:r>
+      <w:proofErr w:type="spellEnd"/>
+      <w:r>
+        <w:t>&lt;type&gt;(</w:t>
+      </w:r>
+      <w:proofErr w:type="spellStart"/>
+      <w:r>
+        <w:t>obj</w:t>
+      </w:r>
+      <w:proofErr w:type="spellEnd"/>
+      <w:r>
+        <w:t>)</w:t>
+      </w:r>
+      <w:r>
+        <w:t>.</w:t>
+      </w:r>
+    </w:p>
+    <w:p>
+      <w:r>
+        <w:t xml:space="preserve">to set or get a string value use </w:t>
+      </w:r>
+      <w:proofErr w:type="spellStart"/>
+      <w:r>
+        <w:t>StringSet</w:t>
+      </w:r>
+      <w:proofErr w:type="spellEnd"/>
+      <w:r>
+        <w:t xml:space="preserve"> or </w:t>
+      </w:r>
+      <w:proofErr w:type="spellStart"/>
+      <w:r>
+        <w:t>StringGet</w:t>
+      </w:r>
+      <w:proofErr w:type="spellEnd"/>
+      <w:r>
+        <w:t xml:space="preserve"> methods</w:t>
+      </w:r>
+      <w:r>
+        <w:t>.</w:t>
+      </w:r>
+    </w:p>
+    <w:p>
+      <w:r>
+        <w:t>Locate your cache instance and your application in the same region.</w:t>
+      </w:r>
+    </w:p>
+    <w:p>
+      <w:proofErr w:type="spellStart"/>
+      <w:r>
+        <w:t>Redis</w:t>
+      </w:r>
+      <w:proofErr w:type="spellEnd"/>
+      <w:r>
+        <w:t xml:space="preserve"> works best with smaller values</w:t>
+      </w:r>
+      <w:r>
+        <w:t>.</w:t>
+      </w:r>
+    </w:p>
+    <w:p>
+      <w:r>
+        <w:t>Reuse connections - Creating new connections is expensive and increases latency, so reuse connections as much as possible</w:t>
+      </w:r>
+      <w:r>
+        <w:t>.</w:t>
+      </w:r>
+    </w:p>
+    <w:p>
+      <w:r>
+        <w:t>Set an expiration value on your keys.</w:t>
+      </w:r>
+      <w:r>
+        <w:t xml:space="preserve"> </w:t>
+      </w:r>
+      <w:r>
+        <w:t xml:space="preserve">See the Expire and </w:t>
+      </w:r>
+      <w:proofErr w:type="spellStart"/>
+      <w:r>
+        <w:t>ExpireAt</w:t>
+      </w:r>
+      <w:proofErr w:type="spellEnd"/>
+      <w:r>
+        <w:t xml:space="preserve"> commands for more details.</w:t>
+      </w:r>
+    </w:p>
+    <w:p>
+      <w:r>
+        <w:t xml:space="preserve"> </w:t>
+      </w:r>
+      <w:r>
+        <w:t xml:space="preserve">Install-Package </w:t>
+      </w:r>
+      <w:proofErr w:type="spellStart"/>
+      <w:r>
+        <w:t>StackExchange.Redis</w:t>
+      </w:r>
+      <w:proofErr w:type="spellEnd"/>
+    </w:p>
+    <w:p/>
+    <w:p>
+      <w:proofErr w:type="spellStart"/>
+      <w:r>
+        <w:rPr>
+          <w:b/>
+          <w:u w:val="single"/>
+        </w:rPr>
+        <w:t>Redis</w:t>
+      </w:r>
+      <w:proofErr w:type="spellEnd"/>
+      <w:r>
+        <w:rPr>
+          <w:b/>
+          <w:u w:val="single"/>
+        </w:rPr>
+        <w:t xml:space="preserve"> </w:t>
+      </w:r>
+      <w:r>
+        <w:rPr>
+          <w:b/>
+          <w:u w:val="single"/>
+        </w:rPr>
+        <w:t>S</w:t>
+      </w:r>
+      <w:r>
+        <w:rPr>
+          <w:b/>
+          <w:u w:val="single"/>
+        </w:rPr>
+        <w:t xml:space="preserve">ession </w:t>
+      </w:r>
+      <w:r>
+        <w:rPr>
+          <w:b/>
+          <w:u w:val="single"/>
+        </w:rPr>
+        <w:t>S</w:t>
+      </w:r>
+      <w:r>
+        <w:rPr>
+          <w:b/>
+          <w:u w:val="single"/>
+        </w:rPr>
+        <w:t xml:space="preserve">tate </w:t>
+      </w:r>
+      <w:r>
+        <w:rPr>
+          <w:b/>
+          <w:u w:val="single"/>
+        </w:rPr>
+        <w:t>P</w:t>
+      </w:r>
+      <w:r>
+        <w:rPr>
+          <w:b/>
+          <w:u w:val="single"/>
+        </w:rPr>
+        <w:t>rovider</w:t>
+      </w:r>
+      <w:r>
+        <w:t xml:space="preserve">: </w:t>
+      </w:r>
+      <w:r>
+        <w:t>Store ASP.NET session state in the cache</w:t>
+      </w:r>
+      <w:r>
+        <w:t xml:space="preserve">. </w:t>
+      </w:r>
+    </w:p>
+    <w:p>
+      <w:hyperlink r:id="rId17" w:history="1">
+        <w:r>
+          <w:rPr>
+            <w:rStyle w:val="Hyperlink"/>
+          </w:rPr>
+          <w:t>https://docs.microsoft.com/en-us/azure/azure-cache-for-redis/cache-aspnet-session-state-provider</w:t>
+        </w:r>
+      </w:hyperlink>
+      <w:r>
+        <w:t xml:space="preserve"> </w:t>
+      </w:r>
+    </w:p>
+    <w:p>
+      <w:r>
+        <w:t xml:space="preserve">Azure Cache for </w:t>
+      </w:r>
+      <w:proofErr w:type="spellStart"/>
+      <w:r>
+        <w:t>Redis</w:t>
+      </w:r>
+      <w:proofErr w:type="spellEnd"/>
+      <w:r>
+        <w:t xml:space="preserve"> provides a session state provider that you can use to store your session state in-memory with Azure Cache for </w:t>
+      </w:r>
+      <w:proofErr w:type="spellStart"/>
+      <w:r>
+        <w:t>Redis</w:t>
+      </w:r>
+      <w:proofErr w:type="spellEnd"/>
+      <w:r>
+        <w:t xml:space="preserve"> instead of a SQL Server database.</w:t>
+      </w:r>
+    </w:p>
+    <w:p>
+      <w:r>
+        <w:t xml:space="preserve">Create Asp.Net Web App =&gt; Cloud =&gt; Asp.Net Web App (.Net Framework </w:t>
+      </w:r>
+      <w:r>
+        <w:t>Standard</w:t>
+      </w:r>
+      <w:r>
+        <w:t>) =&gt; MVC</w:t>
       </w:r>
     </w:p>
     <w:p>
       <w:bookmarkStart w:id="0" w:name="_GoBack"/>
       <w:bookmarkEnd w:id="0"/>
-    </w:p>
+      <w:r>
+        <w:t xml:space="preserve">Install-Package </w:t>
+      </w:r>
+      <w:proofErr w:type="spellStart"/>
+      <w:r>
+        <w:t>Microsoft.Web.RedisSessionStateProvider</w:t>
+      </w:r>
+      <w:proofErr w:type="spellEnd"/>
+    </w:p>
+    <w:p/>
+    <w:p/>
     <w:sectPr>
       <w:pgSz w:w="11906" w:h="16838"/>
       <w:pgMar w:top="1440" w:right="1440" w:bottom="1440" w:left="1440" w:header="708" w:footer="708" w:gutter="0"/>

</xml_diff>

<commit_message>
using Azure Queues with .net standard
</commit_message>
<xml_diff>
--- a/Ref/Azure Poc.docx
+++ b/Ref/Azure Poc.docx
@@ -334,8 +334,101 @@
       </w:r>
     </w:p>
     <w:p/>
-    <w:p/>
-    <w:p/>
+    <w:p>
+      <w:r>
+        <w:t>Add a new revision</w:t>
+      </w:r>
+      <w:r>
+        <w:t>/update:</w:t>
+      </w:r>
+    </w:p>
+    <w:p>
+      <w:hyperlink r:id="rId15" w:history="1">
+        <w:r>
+          <w:rPr>
+            <w:rStyle w:val="Hyperlink"/>
+          </w:rPr>
+          <w:t>https://docs.microsoft.com/en-us/azure/api-management/api-management-get-started-revise-api</w:t>
+        </w:r>
+      </w:hyperlink>
+    </w:p>
+    <w:p>
+      <w:r>
+        <w:t>go to APIs=&gt; select api =&gt; in right panel go to Revisions tab =&gt; click + Add revision button =&gt; save =&gt; go to Design tab.</w:t>
+      </w:r>
+    </w:p>
+    <w:p>
+      <w:bookmarkStart w:id="0" w:name="_GoBack"/>
+      <w:bookmarkEnd w:id="0"/>
+    </w:p>
+    <w:p/>
+    <w:p>
+      <w:r>
+        <w:t>To approve the revision</w:t>
+      </w:r>
+      <w:r>
+        <w:t xml:space="preserve"> </w:t>
+      </w:r>
+      <w:r>
+        <w:t>same step but =&gt; in the list =&gt; select the created Revision =&gt; click … Create Version from this Revision</w:t>
+      </w:r>
+    </w:p>
+    <w:p>
+      <w:r>
+        <w:rPr>
+          <w:noProof/>
+          <w:lang w:eastAsia="en-AU"/>
+        </w:rPr>
+        <w:drawing>
+          <wp:inline distT="0" distB="0" distL="0" distR="0">
+            <wp:extent cx="4468633" cy="2761062"/>
+            <wp:effectExtent l="0" t="0" r="8255" b="1270"/>
+            <wp:docPr id="1" name="Picture 1" descr="Add API revision"/>
+            <wp:cNvGraphicFramePr>
+              <a:graphicFrameLocks xmlns:a="http://schemas.openxmlformats.org/drawingml/2006/main" noChangeAspect="1"/>
+            </wp:cNvGraphicFramePr>
+            <a:graphic xmlns:a="http://schemas.openxmlformats.org/drawingml/2006/main">
+              <a:graphicData uri="http://schemas.openxmlformats.org/drawingml/2006/picture">
+                <pic:pic xmlns:pic="http://schemas.openxmlformats.org/drawingml/2006/picture">
+                  <pic:nvPicPr>
+                    <pic:cNvPr id="0" name="Picture 1" descr="Add API revision"/>
+                    <pic:cNvPicPr>
+                      <a:picLocks noChangeAspect="1" noChangeArrowheads="1"/>
+                    </pic:cNvPicPr>
+                  </pic:nvPicPr>
+                  <pic:blipFill>
+                    <a:blip r:embed="rId16">
+                      <a:extLst>
+                        <a:ext uri="{28A0092B-C50C-407E-A947-70E740481C1C}">
+                          <a14:useLocalDpi xmlns:a14="http://schemas.microsoft.com/office/drawing/2010/main" val="0"/>
+                        </a:ext>
+                      </a:extLst>
+                    </a:blip>
+                    <a:srcRect/>
+                    <a:stretch>
+                      <a:fillRect/>
+                    </a:stretch>
+                  </pic:blipFill>
+                  <pic:spPr bwMode="auto">
+                    <a:xfrm>
+                      <a:off x="0" y="0"/>
+                      <a:ext cx="4471374" cy="2762756"/>
+                    </a:xfrm>
+                    <a:prstGeom prst="rect">
+                      <a:avLst/>
+                    </a:prstGeom>
+                    <a:noFill/>
+                    <a:ln>
+                      <a:noFill/>
+                    </a:ln>
+                  </pic:spPr>
+                </pic:pic>
+              </a:graphicData>
+            </a:graphic>
+          </wp:inline>
+        </w:drawing>
+      </w:r>
+    </w:p>
     <w:p>
       <w:r>
         <w:t xml:space="preserve">We can create API operations and mocked/sample responses until developed. We can disable mock response. </w:t>
@@ -343,14 +436,37 @@
       <w:r>
         <w:t xml:space="preserve">We can test API inside the portal. </w:t>
       </w:r>
+    </w:p>
+    <w:p>
+      <w:r>
+        <w:rPr>
+          <w:b/>
+        </w:rPr>
+        <w:t>Approve revision/update</w:t>
+      </w:r>
+      <w:r>
+        <w:t xml:space="preserve">: </w:t>
+      </w:r>
       <w:r>
         <w:t>Once tested we can publish the new revision</w:t>
       </w:r>
       <w:r>
-        <w:t xml:space="preserve"> by going to Revisions tab</w:t>
-      </w:r>
-      <w:r>
-        <w:t xml:space="preserve"> click make current</w:t>
+        <w:t xml:space="preserve"> by </w:t>
+      </w:r>
+      <w:r>
+        <w:rPr>
+          <w:b/>
+        </w:rPr>
+        <w:t>going to Revisions tab</w:t>
+      </w:r>
+      <w:r>
+        <w:t xml:space="preserve"> </w:t>
+      </w:r>
+      <w:r>
+        <w:t xml:space="preserve">(go to APIs =&gt; select the version =&gt; Revisions tab (in right panel) ) </w:t>
+      </w:r>
+      <w:r>
+        <w:t>click make current</w:t>
       </w:r>
       <w:r>
         <w:t xml:space="preserve">. </w:t>
@@ -359,6 +475,7 @@
         <w:t xml:space="preserve">Go to developer portal and refresh to see the new operation. </w:t>
       </w:r>
     </w:p>
+    <w:p/>
     <w:p>
       <w:r>
         <w:rPr>
@@ -389,6 +506,7 @@
     </w:p>
     <w:p>
       <w:r>
+        <w:lastRenderedPageBreak/>
         <w:t xml:space="preserve">You can also go to All APIM tab and settings to enable error log, sample response log etc. </w:t>
       </w:r>
     </w:p>
@@ -490,7 +608,7 @@
       <w:r>
         <w:t xml:space="preserve"> </w:t>
       </w:r>
-      <w:hyperlink r:id="rId15" w:history="1">
+      <w:hyperlink r:id="rId17" w:history="1">
         <w:r>
           <w:rPr>
             <w:rStyle w:val="Hyperlink"/>
@@ -507,7 +625,7 @@
           <w:u w:val="single"/>
         </w:rPr>
       </w:pPr>
-      <w:hyperlink r:id="rId16" w:history="1">
+      <w:hyperlink r:id="rId18" w:history="1">
         <w:r>
           <w:rPr>
             <w:rStyle w:val="Hyperlink"/>
@@ -547,7 +665,7 @@
       <w:r>
         <w:t xml:space="preserve">To clean downloaded ARM template </w:t>
       </w:r>
-      <w:hyperlink r:id="rId17" w:history="1">
+      <w:hyperlink r:id="rId19" w:history="1">
         <w:r>
           <w:rPr>
             <w:rStyle w:val="Hyperlink"/>
@@ -586,7 +704,6 @@
     <w:p/>
     <w:p>
       <w:r>
-        <w:lastRenderedPageBreak/>
         <w:t xml:space="preserve">Copy past or replace </w:t>
       </w:r>
       <w:r>
@@ -653,7 +770,7 @@
       </w:r>
     </w:p>
     <w:p>
-      <w:hyperlink r:id="rId18" w:history="1">
+      <w:hyperlink r:id="rId20" w:history="1">
         <w:r>
           <w:rPr>
             <w:rStyle w:val="Hyperlink"/>
@@ -666,7 +783,7 @@
       </w:r>
     </w:p>
     <w:p>
-      <w:hyperlink r:id="rId19" w:history="1">
+      <w:hyperlink r:id="rId21" w:history="1">
         <w:r>
           <w:rPr>
             <w:rStyle w:val="Hyperlink"/>
@@ -702,6 +819,7 @@
         </w:numPr>
       </w:pPr>
       <w:r>
+        <w:lastRenderedPageBreak/>
         <w:t>Passing messages from an Azure web role to an Azure worker role</w:t>
       </w:r>
     </w:p>
@@ -748,7 +866,7 @@
       <w:r>
         <w:t xml:space="preserve"> </w:t>
       </w:r>
-      <w:hyperlink r:id="rId20" w:history="1">
+      <w:hyperlink r:id="rId22" w:anchor="create-a-storage-account-1" w:history="1">
         <w:r>
           <w:rPr>
             <w:rStyle w:val="Hyperlink"/>
@@ -790,10 +908,36 @@
       <w:r>
         <w:t xml:space="preserve">we just need storage account and can create a queue in code before using it. </w:t>
       </w:r>
-      <w:bookmarkStart w:id="0" w:name="_GoBack"/>
-      <w:bookmarkEnd w:id="0"/>
-    </w:p>
-    <w:p/>
+    </w:p>
+    <w:p/>
+    <w:p>
+      <w:r>
+        <w:t xml:space="preserve">Azure NuGet packages are not yet updated for </w:t>
+      </w:r>
+      <w:r>
+        <w:rPr>
+          <w:b/>
+        </w:rPr>
+        <w:t>.NET Core</w:t>
+      </w:r>
+      <w:r>
+        <w:t>.</w:t>
+      </w:r>
+      <w:r>
+        <w:t xml:space="preserve"> </w:t>
+      </w:r>
+      <w:hyperlink r:id="rId23" w:history="1">
+        <w:r>
+          <w:rPr>
+            <w:rStyle w:val="Hyperlink"/>
+          </w:rPr>
+          <w:t>https://ericflemingblog.wordpress.com/2017/01/26/getting-started-with-net-core-and-azure-queue-storage</w:t>
+        </w:r>
+      </w:hyperlink>
+      <w:r>
+        <w:t xml:space="preserve"> </w:t>
+      </w:r>
+    </w:p>
     <w:p>
       <w:pPr>
         <w:pStyle w:val="ListParagraph"/>
@@ -825,7 +969,7 @@
       <w:r>
         <w:t xml:space="preserve"> </w:t>
       </w:r>
-      <w:hyperlink r:id="rId21" w:history="1">
+      <w:hyperlink r:id="rId24" w:history="1">
         <w:r>
           <w:rPr>
             <w:rStyle w:val="Hyperlink"/>
@@ -841,6 +985,11 @@
       </w:r>
     </w:p>
     <w:p/>
+    <w:p>
+      <w:r>
+        <w:t xml:space="preserve"> Your code de-queues a message from a queue in two steps. When you call GetMessage, you get the next message in a queue. A message returned from GetMessage becomes invisible to any other code reading messages from this queue. By default, this message stays invisible for 30 seconds. To finish removing the message from the queue, you must also call DeleteMessage. This two-step process of removing a message assures that if your code fails to process a message due to hardware or software failure, another instance of your code can get the same message and try again. Your code calls DeleteMessage right after the message has been processed.</w:t>
+      </w:r>
+    </w:p>
     <w:p/>
     <w:p/>
     <w:p>
@@ -849,562 +998,561 @@
           <w:b/>
           <w:u w:val="single"/>
         </w:rPr>
+        <w:t>Service Bus</w:t>
+      </w:r>
+      <w:r>
+        <w:t>:</w:t>
+      </w:r>
+    </w:p>
+    <w:p>
+      <w:hyperlink r:id="rId25" w:history="1">
+        <w:r>
+          <w:rPr>
+            <w:rStyle w:val="Hyperlink"/>
+          </w:rPr>
+          <w:t>https://docs.microsoft.com/en-us/azure/service-bus-messaging/service-bus-dotnet-get-started-with-queues</w:t>
+        </w:r>
+      </w:hyperlink>
+    </w:p>
+    <w:p>
+      <w:r>
+        <w:t>create a namespace:</w:t>
+      </w:r>
+      <w:r>
+        <w:t xml:space="preserve"> </w:t>
+      </w:r>
+      <w:r>
+        <w:t>Create a resource</w:t>
+      </w:r>
+      <w:r>
+        <w:t xml:space="preserve"> =&gt; </w:t>
+      </w:r>
+      <w:r>
+        <w:t>Integration</w:t>
+      </w:r>
+      <w:r>
+        <w:t xml:space="preserve"> =&gt; </w:t>
+      </w:r>
+      <w:r>
+        <w:t>Service Bus</w:t>
+      </w:r>
+      <w:r>
+        <w:t xml:space="preserve"> =&gt; </w:t>
+      </w:r>
+      <w:r>
+        <w:t>Create namespace</w:t>
+      </w:r>
+      <w:r>
+        <w:t xml:space="preserve"> </w:t>
+      </w:r>
+    </w:p>
+    <w:p>
+      <w:r>
+        <w:t>To create further rules with more constrained rights for regular senders and receivers See Service Bus authentication and authorization</w:t>
+      </w:r>
+      <w:r>
+        <w:t xml:space="preserve"> </w:t>
+      </w:r>
+      <w:hyperlink r:id="rId26" w:history="1">
+        <w:r>
+          <w:rPr>
+            <w:rStyle w:val="Hyperlink"/>
+          </w:rPr>
+          <w:t>https://docs.microsoft.com/en-us/azure/service-bus-messaging/service-bus-authentication-and-authorization</w:t>
+        </w:r>
+      </w:hyperlink>
+    </w:p>
+    <w:p>
+      <w:r>
+        <w:rPr>
+          <w:u w:val="single"/>
+        </w:rPr>
         <w:lastRenderedPageBreak/>
-        <w:t>Service Bus</w:t>
-      </w:r>
-      <w:r>
+        <w:t>Shared Access Signature (SAS)</w:t>
+      </w:r>
+      <w:r>
+        <w:t xml:space="preserve">: </w:t>
+      </w:r>
+      <w:r>
+        <w:t>click the newly created namespace</w:t>
+      </w:r>
+      <w:r>
+        <w:t xml:space="preserve"> =&gt; </w:t>
+      </w:r>
+      <w:r>
+        <w:t>click Shared access policies</w:t>
+      </w:r>
+      <w:r>
+        <w:t xml:space="preserve"> =&gt;</w:t>
+      </w:r>
+    </w:p>
+    <w:p>
+      <w:r>
+        <w:t>click RootManageSharedAccessKey</w:t>
+      </w:r>
+      <w:r>
+        <w:t xml:space="preserve"> =&gt; </w:t>
+      </w:r>
+      <w:r>
+        <w:t>click the copy button next to Primary Connection String</w:t>
+      </w:r>
+    </w:p>
+    <w:p>
+      <w:r>
+        <w:rPr>
+          <w:b/>
+          <w:u w:val="single"/>
+        </w:rPr>
+        <w:t>Create a queue</w:t>
+      </w:r>
+      <w:r>
+        <w:t xml:space="preserve">: </w:t>
+      </w:r>
+      <w:r>
+        <w:t>click the newly created namespace</w:t>
+      </w:r>
+      <w:r>
+        <w:t xml:space="preserve"> =&gt; click Queues =&gt; </w:t>
+      </w:r>
+      <w:r>
+        <w:t>click + Queue</w:t>
+      </w:r>
+      <w:r>
+        <w:t xml:space="preserve"> =&gt; </w:t>
+      </w:r>
+      <w:r>
+        <w:t>Enter the queue Name</w:t>
+      </w:r>
+      <w:r>
+        <w:t xml:space="preserve"> </w:t>
+      </w:r>
+      <w:r>
+        <w:t xml:space="preserve">=&gt; </w:t>
+      </w:r>
+      <w:r>
+        <w:t>click Create</w:t>
+      </w:r>
+    </w:p>
+    <w:p>
+      <w:r>
+        <w:t>C</w:t>
+      </w:r>
+      <w:r>
+        <w:t>onsole application</w:t>
+      </w:r>
+      <w:r>
+        <w:t xml:space="preserve"> to send messages:</w:t>
+      </w:r>
+    </w:p>
+    <w:p>
+      <w:r>
+        <w:t>Add the Service Bus NuGet package</w:t>
+      </w:r>
+      <w:r>
+        <w:t xml:space="preserve"> “</w:t>
+      </w:r>
+      <w:r>
+        <w:t>M</w:t>
+      </w:r>
+      <w:r>
+        <w:t xml:space="preserve">icrosoft.Azure.ServiceBus” </w:t>
+      </w:r>
+    </w:p>
+    <w:p>
+      <w:r>
+        <w:rPr>
+          <w:b/>
+        </w:rPr>
+        <w:t>Azure Key Vault</w:t>
+      </w:r>
+      <w:r>
+        <w:t xml:space="preserve">: </w:t>
+      </w:r>
+      <w:r>
+        <w:t>Use Azure Key Vault to encrypt keys</w:t>
+      </w:r>
+      <w:r>
+        <w:t xml:space="preserve">, </w:t>
+      </w:r>
+      <w:r>
+        <w:t>tokens</w:t>
+      </w:r>
+      <w:r>
+        <w:t xml:space="preserve">, </w:t>
+      </w:r>
+      <w:r>
+        <w:t>certificates and small secrets like passwords</w:t>
+      </w:r>
+      <w:r>
+        <w:t>.</w:t>
+      </w:r>
+      <w:r>
+        <w:t xml:space="preserve"> Applications have no direct access to keys</w:t>
+      </w:r>
+      <w:r>
+        <w:t xml:space="preserve">. </w:t>
+      </w:r>
+      <w:r>
+        <w:t>Monitor and audit your key use with Azure logging – pipe logs into Azure HDInsight or your security information and event management (SIEM)</w:t>
+      </w:r>
+      <w:r>
+        <w:t>.</w:t>
+      </w:r>
+    </w:p>
+    <w:p>
+      <w:hyperlink r:id="rId27" w:history="1">
+        <w:r>
+          <w:rPr>
+            <w:rStyle w:val="Hyperlink"/>
+          </w:rPr>
+          <w:t>https://docs.microsoft.com/en-au/azure/key-vault/key-vault-get-started</w:t>
+        </w:r>
+      </w:hyperlink>
+    </w:p>
+    <w:p>
+      <w:r>
+        <w:t xml:space="preserve">web app: </w:t>
+      </w:r>
+      <w:hyperlink r:id="rId28" w:history="1">
+        <w:r>
+          <w:rPr>
+            <w:rStyle w:val="Hyperlink"/>
+          </w:rPr>
+          <w:t>https://docs.microsoft.com/en-us/azure/key-vault/tutorial-net-create-vault-azure-web-app</w:t>
+        </w:r>
+      </w:hyperlink>
+    </w:p>
+    <w:p/>
+    <w:p>
+      <w:r>
+        <w:t>Azure CLI</w:t>
+      </w:r>
+      <w:r>
+        <w:t xml:space="preserve">: open command </w:t>
+      </w:r>
+    </w:p>
+    <w:p>
+      <w:r>
+        <w:t>az login</w:t>
+      </w:r>
+    </w:p>
+    <w:p>
+      <w:r>
+        <w:t>az keyvault create --name "KeyVault1000" --resource-group "AzurePoc" --location "West US"</w:t>
+      </w:r>
+      <w:r>
+        <w:t xml:space="preserve"> </w:t>
+      </w:r>
+    </w:p>
+    <w:p>
+      <w:r>
+        <w:t>az keyvault secret set --vault-name "KeyVault1000" --name "AppKey" --value "password123"</w:t>
+      </w:r>
+    </w:p>
+    <w:p>
+      <w:r>
+        <w:t xml:space="preserve">to show/check: </w:t>
+      </w:r>
+      <w:r>
+        <w:t>az keyvault secret show --name "AppKey" --vault-name "KeyVault1000"</w:t>
+      </w:r>
+    </w:p>
+    <w:p>
+      <w:r>
+        <w:t xml:space="preserve">Secret Identifier url: Go to </w:t>
+      </w:r>
+      <w:r>
+        <w:t>KeyVault1000</w:t>
+      </w:r>
+      <w:r>
+        <w:t xml:space="preserve"> =&gt; </w:t>
+      </w:r>
+      <w:r>
+        <w:t>Secrets</w:t>
+      </w:r>
+      <w:r>
+        <w:t xml:space="preserve"> =&gt; AppKey =&gt; Current Version =&gt; Secret Identifier </w:t>
+      </w:r>
+    </w:p>
+    <w:p>
+      <w:r>
+        <w:t>Install these NuGet packages: “</w:t>
+      </w:r>
+      <w:r>
+        <w:t>Microsoft.Azure.Services.AppAuthentication”</w:t>
+      </w:r>
+      <w:r>
+        <w:t>, “</w:t>
+      </w:r>
+      <w:r>
+        <w:t>Microsoft.Azure.KeyVault”</w:t>
+      </w:r>
+    </w:p>
+    <w:p/>
+    <w:p>
+      <w:r>
+        <w:rPr>
+          <w:b/>
+          <w:u w:val="single"/>
+        </w:rPr>
+        <w:t>Azure Storage Explorer</w:t>
+      </w:r>
+      <w:r>
+        <w:t>: with Azure Storage Explorer manage the contents of your storage account with Azure Storage Explorer. Upload, download, and manage blobs, files, queues, tables, and Cosmos DB entities.</w:t>
+      </w:r>
+    </w:p>
+    <w:p/>
+    <w:p>
+      <w:r>
+        <w:rPr>
+          <w:b/>
+          <w:u w:val="single"/>
+        </w:rPr>
+        <w:t>Secret Manager tool</w:t>
+      </w:r>
+      <w:r>
+        <w:rPr>
+          <w:b/>
+        </w:rPr>
         <w:t>:</w:t>
       </w:r>
-    </w:p>
-    <w:p>
-      <w:hyperlink r:id="rId22" w:history="1">
-        <w:r>
-          <w:rPr>
-            <w:rStyle w:val="Hyperlink"/>
-          </w:rPr>
-          <w:t>https://docs.microsoft.com/en-us/azure/service-bus-messaging/service-bus-dotnet-get-started-with-queues</w:t>
-        </w:r>
-      </w:hyperlink>
-    </w:p>
-    <w:p>
-      <w:r>
-        <w:t>create a namespace:</w:t>
-      </w:r>
-      <w:r>
-        <w:t xml:space="preserve"> </w:t>
-      </w:r>
-      <w:r>
-        <w:t>Create a resource</w:t>
-      </w:r>
-      <w:r>
-        <w:t xml:space="preserve"> =&gt; </w:t>
-      </w:r>
-      <w:r>
-        <w:t>Integration</w:t>
-      </w:r>
-      <w:r>
-        <w:t xml:space="preserve"> =&gt; </w:t>
-      </w:r>
-      <w:r>
-        <w:t>Service Bus</w:t>
-      </w:r>
-      <w:r>
-        <w:t xml:space="preserve"> =&gt; </w:t>
-      </w:r>
-      <w:r>
-        <w:t>Create namespace</w:t>
-      </w:r>
-      <w:r>
-        <w:t xml:space="preserve"> </w:t>
-      </w:r>
-    </w:p>
-    <w:p>
-      <w:r>
-        <w:t>To create further rules with more constrained rights for regular senders and receivers See Service Bus authentication and authorization</w:t>
-      </w:r>
-      <w:r>
-        <w:t xml:space="preserve"> </w:t>
-      </w:r>
-      <w:hyperlink r:id="rId23" w:history="1">
-        <w:r>
-          <w:rPr>
-            <w:rStyle w:val="Hyperlink"/>
-          </w:rPr>
-          <w:t>https://docs.microsoft.com/en-us/azure/service-bus-messaging/service-bus-authentication-and-authorization</w:t>
-        </w:r>
-      </w:hyperlink>
-    </w:p>
-    <w:p>
-      <w:r>
-        <w:rPr>
+      <w:r>
+        <w:t xml:space="preserve"> stores sensitive data for development work outside of your project tree. This approach helps prevent the accidental sharing of app secrets within source code.</w:t>
+      </w:r>
+    </w:p>
+    <w:p>
+      <w:hyperlink r:id="rId29" w:history="1">
+        <w:r>
+          <w:rPr>
+            <w:rStyle w:val="Hyperlink"/>
+          </w:rPr>
+          <w:t>https://docs.microsoft.com/en-au/aspnet/core/security/app-secrets?view=aspnetcore-2.2&amp;tabs=windows</w:t>
+        </w:r>
+      </w:hyperlink>
+    </w:p>
+    <w:p/>
+    <w:p/>
+    <w:p>
+      <w:r>
+        <w:rPr>
+          <w:b/>
           <w:u w:val="single"/>
         </w:rPr>
-        <w:t>Shared Access Signature (SAS)</w:t>
+        <w:t>Redis Caches</w:t>
       </w:r>
       <w:r>
         <w:t xml:space="preserve">: </w:t>
       </w:r>
       <w:r>
-        <w:t>click the newly created namespace</w:t>
-      </w:r>
-      <w:r>
-        <w:t xml:space="preserve"> =&gt; </w:t>
-      </w:r>
-      <w:r>
-        <w:t>click Shared access policies</w:t>
-      </w:r>
-      <w:r>
-        <w:t xml:space="preserve"> =&gt;</w:t>
-      </w:r>
-    </w:p>
-    <w:p>
-      <w:r>
-        <w:t>click RootManageSharedAccessKey</w:t>
-      </w:r>
-      <w:r>
-        <w:t xml:space="preserve"> =&gt; </w:t>
-      </w:r>
-      <w:r>
-        <w:t>click the copy button next to Primary Connection String</w:t>
-      </w:r>
-    </w:p>
+        <w:t xml:space="preserve"> </w:t>
+      </w:r>
+      <w:hyperlink r:id="rId30" w:history="1">
+        <w:r>
+          <w:rPr>
+            <w:rStyle w:val="Hyperlink"/>
+          </w:rPr>
+          <w:t>https://docs.microsoft.com/en-au/azure/azure-cache-for-redis/</w:t>
+        </w:r>
+      </w:hyperlink>
+      <w:r>
+        <w:t xml:space="preserve"> </w:t>
+      </w:r>
+    </w:p>
+    <w:p>
+      <w:hyperlink r:id="rId31" w:history="1">
+        <w:r>
+          <w:rPr>
+            <w:rStyle w:val="Hyperlink"/>
+          </w:rPr>
+          <w:t>https://docs.microsoft.com/en-us/azure/azure-cache-for-redis/cache-web-app-howto</w:t>
+        </w:r>
+      </w:hyperlink>
+      <w:r>
+        <w:t xml:space="preserve"> </w:t>
+      </w:r>
+    </w:p>
+    <w:p>
+      <w:r>
+        <w:t xml:space="preserve">Videos: </w:t>
+      </w:r>
+      <w:hyperlink r:id="rId32" w:history="1">
+        <w:r>
+          <w:rPr>
+            <w:rStyle w:val="Hyperlink"/>
+          </w:rPr>
+          <w:t>https://www.youtube.com/results?search_query=azure+redis+cache</w:t>
+        </w:r>
+      </w:hyperlink>
+      <w:r>
+        <w:t xml:space="preserve"> </w:t>
+      </w:r>
+    </w:p>
+    <w:p/>
+    <w:p>
+      <w:r>
+        <w:t>ASP.NET Session State Provider for Azure Cache for Redis</w:t>
+      </w:r>
+      <w:r>
+        <w:t xml:space="preserve">: </w:t>
+      </w:r>
+      <w:hyperlink r:id="rId33" w:history="1">
+        <w:r>
+          <w:rPr>
+            <w:rStyle w:val="Hyperlink"/>
+          </w:rPr>
+          <w:t>https://docs.microsoft.com/en-us/azure/azure-cache-for-redis/cache-aspnet-session-state-provider</w:t>
+        </w:r>
+      </w:hyperlink>
+      <w:r>
+        <w:t xml:space="preserve"> </w:t>
+      </w:r>
+    </w:p>
+    <w:p>
+      <w:r>
+        <w:t>Azure Cache for Redis can cache both .NET objects and primitive data types (</w:t>
+      </w:r>
+      <w:r>
+        <w:t>basic data types</w:t>
+      </w:r>
+      <w:r>
+        <w:t xml:space="preserve"> like int, string</w:t>
+      </w:r>
+      <w:r>
+        <w:t>)</w:t>
+      </w:r>
+      <w:r>
+        <w:t>, but before a .NET object can be cached it must be serialized</w:t>
+      </w:r>
+      <w:r>
+        <w:t xml:space="preserve">. Use </w:t>
+      </w:r>
+      <w:r>
+        <w:t>JsonConvert.SerializeObject</w:t>
+      </w:r>
+      <w:r>
+        <w:t xml:space="preserve">(obj) and </w:t>
+      </w:r>
+      <w:r>
+        <w:t>JsonConvert.DeserializeObject</w:t>
+      </w:r>
+      <w:r>
+        <w:t>&lt;type&gt;(obj)</w:t>
+      </w:r>
+      <w:r>
+        <w:t>.</w:t>
+      </w:r>
+    </w:p>
+    <w:p>
+      <w:r>
+        <w:t>to set or get a string value use StringSet or StringGet methods</w:t>
+      </w:r>
+      <w:r>
+        <w:t>.</w:t>
+      </w:r>
+    </w:p>
+    <w:p>
+      <w:r>
+        <w:t>Locate your cache instance and your application in the same region.</w:t>
+      </w:r>
+    </w:p>
+    <w:p>
+      <w:r>
+        <w:t>Redis works best with smaller values</w:t>
+      </w:r>
+      <w:r>
+        <w:t>.</w:t>
+      </w:r>
+    </w:p>
+    <w:p>
+      <w:r>
+        <w:t>Reuse connections - Creating new connections is expensive and increases latency, so reuse connections as much as possible</w:t>
+      </w:r>
+      <w:r>
+        <w:t>.</w:t>
+      </w:r>
+    </w:p>
+    <w:p>
+      <w:r>
+        <w:t>Set an expiration value on your keys.</w:t>
+      </w:r>
+      <w:r>
+        <w:t xml:space="preserve"> </w:t>
+      </w:r>
+      <w:r>
+        <w:t>See the Expire and ExpireAt commands for more details.</w:t>
+      </w:r>
+    </w:p>
+    <w:p>
+      <w:r>
+        <w:t xml:space="preserve"> </w:t>
+      </w:r>
+      <w:r>
+        <w:t>Install-Package StackExchange.Redis</w:t>
+      </w:r>
+    </w:p>
+    <w:p/>
     <w:p>
       <w:r>
         <w:rPr>
           <w:b/>
           <w:u w:val="single"/>
         </w:rPr>
-        <w:t>Create a queue</w:t>
+        <w:t xml:space="preserve">Redis </w:t>
+      </w:r>
+      <w:r>
+        <w:rPr>
+          <w:b/>
+          <w:u w:val="single"/>
+        </w:rPr>
+        <w:t>S</w:t>
+      </w:r>
+      <w:r>
+        <w:rPr>
+          <w:b/>
+          <w:u w:val="single"/>
+        </w:rPr>
+        <w:t xml:space="preserve">ession </w:t>
+      </w:r>
+      <w:r>
+        <w:rPr>
+          <w:b/>
+          <w:u w:val="single"/>
+        </w:rPr>
+        <w:t>S</w:t>
+      </w:r>
+      <w:r>
+        <w:rPr>
+          <w:b/>
+          <w:u w:val="single"/>
+        </w:rPr>
+        <w:t xml:space="preserve">tate </w:t>
+      </w:r>
+      <w:r>
+        <w:rPr>
+          <w:b/>
+          <w:u w:val="single"/>
+        </w:rPr>
+        <w:t>P</w:t>
+      </w:r>
+      <w:r>
+        <w:rPr>
+          <w:b/>
+          <w:u w:val="single"/>
+        </w:rPr>
+        <w:t>rovider</w:t>
       </w:r>
       <w:r>
         <w:t xml:space="preserve">: </w:t>
       </w:r>
       <w:r>
-        <w:t>click the newly created namespace</w:t>
-      </w:r>
-      <w:r>
-        <w:t xml:space="preserve"> =&gt; click Queues =&gt; </w:t>
-      </w:r>
-      <w:r>
-        <w:t>click + Queue</w:t>
-      </w:r>
-      <w:r>
-        <w:t xml:space="preserve"> =&gt; </w:t>
-      </w:r>
-      <w:r>
-        <w:t>Enter the queue Name</w:t>
-      </w:r>
-      <w:r>
-        <w:t xml:space="preserve"> </w:t>
-      </w:r>
-      <w:r>
-        <w:t xml:space="preserve">=&gt; </w:t>
-      </w:r>
-      <w:r>
-        <w:t>click Create</w:t>
-      </w:r>
-    </w:p>
-    <w:p>
-      <w:r>
-        <w:t>C</w:t>
-      </w:r>
-      <w:r>
-        <w:t>onsole application</w:t>
-      </w:r>
-      <w:r>
-        <w:t xml:space="preserve"> to send messages:</w:t>
-      </w:r>
-    </w:p>
-    <w:p>
-      <w:r>
-        <w:t>Add the Service Bus NuGet package</w:t>
-      </w:r>
-      <w:r>
-        <w:t xml:space="preserve"> “</w:t>
-      </w:r>
-      <w:r>
-        <w:t>M</w:t>
-      </w:r>
-      <w:r>
-        <w:t xml:space="preserve">icrosoft.Azure.ServiceBus” </w:t>
-      </w:r>
-    </w:p>
-    <w:p>
-      <w:r>
-        <w:rPr>
-          <w:b/>
-        </w:rPr>
-        <w:t>Azure Key Vault</w:t>
-      </w:r>
-      <w:r>
-        <w:t xml:space="preserve">: </w:t>
-      </w:r>
-      <w:r>
-        <w:t>Use Azure Key Vault to encrypt keys</w:t>
-      </w:r>
-      <w:r>
-        <w:t xml:space="preserve">, </w:t>
-      </w:r>
-      <w:r>
-        <w:t>tokens</w:t>
-      </w:r>
-      <w:r>
-        <w:t xml:space="preserve">, </w:t>
-      </w:r>
-      <w:r>
-        <w:t>certificates and small secrets like passwords</w:t>
-      </w:r>
-      <w:r>
-        <w:t>.</w:t>
-      </w:r>
-      <w:r>
-        <w:t xml:space="preserve"> Applications have no direct access to keys</w:t>
+        <w:t>Store ASP.NET session state in the cache</w:t>
       </w:r>
       <w:r>
         <w:t xml:space="preserve">. </w:t>
       </w:r>
-      <w:r>
-        <w:t>Monitor and audit your key use with Azure logging – pipe logs into Azure HDInsight or your security information and event management (SIEM)</w:t>
-      </w:r>
-      <w:r>
-        <w:t>.</w:t>
-      </w:r>
-    </w:p>
-    <w:p>
-      <w:hyperlink r:id="rId24" w:history="1">
-        <w:r>
-          <w:rPr>
-            <w:rStyle w:val="Hyperlink"/>
-          </w:rPr>
-          <w:t>https://docs.microsoft.com/en-au/azure/key-vault/key-vault-get-started</w:t>
-        </w:r>
-      </w:hyperlink>
-    </w:p>
-    <w:p>
-      <w:r>
-        <w:t xml:space="preserve">web app: </w:t>
-      </w:r>
-      <w:hyperlink r:id="rId25" w:history="1">
-        <w:r>
-          <w:rPr>
-            <w:rStyle w:val="Hyperlink"/>
-          </w:rPr>
-          <w:t>https://docs.microsoft.com/en-us/azure/key-vault/tutorial-net-create-vault-azure-web-app</w:t>
-        </w:r>
-      </w:hyperlink>
-    </w:p>
-    <w:p/>
-    <w:p>
-      <w:r>
-        <w:t>Azure CLI</w:t>
-      </w:r>
-      <w:r>
-        <w:t xml:space="preserve">: open command </w:t>
-      </w:r>
-    </w:p>
-    <w:p>
-      <w:r>
-        <w:t>az login</w:t>
-      </w:r>
-    </w:p>
-    <w:p>
-      <w:r>
-        <w:t>az keyvault create --name "KeyVault1000" --resource-group "AzurePoc" --location "West US"</w:t>
-      </w:r>
-      <w:r>
-        <w:t xml:space="preserve"> </w:t>
-      </w:r>
-    </w:p>
-    <w:p>
-      <w:r>
-        <w:t>az keyvault secret set --vault-name "KeyVault1000" --name "AppKey" --value "password123"</w:t>
-      </w:r>
-    </w:p>
-    <w:p>
-      <w:r>
-        <w:t xml:space="preserve">to show/check: </w:t>
-      </w:r>
-      <w:r>
-        <w:t>az keyvault secret show --name "AppKey" --vault-name "KeyVault1000"</w:t>
-      </w:r>
-    </w:p>
-    <w:p>
-      <w:r>
-        <w:t xml:space="preserve">Secret Identifier url: Go to </w:t>
-      </w:r>
-      <w:r>
-        <w:t>KeyVault1000</w:t>
-      </w:r>
-      <w:r>
-        <w:t xml:space="preserve"> =&gt; </w:t>
-      </w:r>
-      <w:r>
-        <w:t>Secrets</w:t>
-      </w:r>
-      <w:r>
-        <w:t xml:space="preserve"> =&gt; AppKey =&gt; Current Version =&gt; Secret Identifier </w:t>
-      </w:r>
-    </w:p>
-    <w:p>
-      <w:r>
-        <w:t>Install these NuGet packages: “</w:t>
-      </w:r>
-      <w:r>
-        <w:t>Microsoft.Azure.Services.AppAuthentication”</w:t>
-      </w:r>
-      <w:r>
-        <w:t>, “</w:t>
-      </w:r>
-      <w:r>
-        <w:t>Microsoft.Azure.KeyVault”</w:t>
-      </w:r>
-    </w:p>
-    <w:p/>
-    <w:p>
-      <w:r>
-        <w:rPr>
-          <w:b/>
-          <w:u w:val="single"/>
-        </w:rPr>
-        <w:t>Azure Storage Explorer</w:t>
-      </w:r>
-      <w:r>
-        <w:t>: with Azure Storage Explorer manage the contents of your storage account with Azure Storage Explorer. Upload, download, and manage blobs, files, queues, tables, and Cosmos DB entities.</w:t>
-      </w:r>
-    </w:p>
-    <w:p/>
-    <w:p>
-      <w:r>
-        <w:rPr>
-          <w:b/>
-          <w:u w:val="single"/>
-        </w:rPr>
-        <w:lastRenderedPageBreak/>
-        <w:t>Secret Manager tool</w:t>
-      </w:r>
-      <w:r>
-        <w:rPr>
-          <w:b/>
-        </w:rPr>
-        <w:t>:</w:t>
-      </w:r>
-      <w:r>
-        <w:t xml:space="preserve"> stores sensitive data for development work outside of your project tree. This approach helps prevent the accidental sharing of app secrets within source code.</w:t>
-      </w:r>
-    </w:p>
-    <w:p>
-      <w:hyperlink r:id="rId26" w:history="1">
-        <w:r>
-          <w:rPr>
-            <w:rStyle w:val="Hyperlink"/>
-          </w:rPr>
-          <w:t>https://docs.microsoft.com/en-au/aspnet/core/security/app-secrets?view=aspnetcore-2.2&amp;tabs=windows</w:t>
-        </w:r>
-      </w:hyperlink>
-    </w:p>
-    <w:p/>
-    <w:p/>
-    <w:p>
-      <w:r>
-        <w:rPr>
-          <w:b/>
-          <w:u w:val="single"/>
-        </w:rPr>
-        <w:t>Redis Caches</w:t>
-      </w:r>
-      <w:r>
-        <w:t xml:space="preserve">: </w:t>
-      </w:r>
-      <w:r>
-        <w:t xml:space="preserve"> </w:t>
-      </w:r>
-      <w:hyperlink r:id="rId27" w:history="1">
-        <w:r>
-          <w:rPr>
-            <w:rStyle w:val="Hyperlink"/>
-          </w:rPr>
-          <w:t>https://docs.microsoft.com/en-au/azure/azure-cache-for-redis/</w:t>
-        </w:r>
-      </w:hyperlink>
-      <w:r>
-        <w:t xml:space="preserve"> </w:t>
-      </w:r>
-    </w:p>
-    <w:p>
-      <w:hyperlink r:id="rId28" w:history="1">
-        <w:r>
-          <w:rPr>
-            <w:rStyle w:val="Hyperlink"/>
-          </w:rPr>
-          <w:t>https://docs.microsoft.com/en-us/azure/azure-cache-for-redis/cache-web-app-howto</w:t>
-        </w:r>
-      </w:hyperlink>
-      <w:r>
-        <w:t xml:space="preserve"> </w:t>
-      </w:r>
-    </w:p>
-    <w:p>
-      <w:r>
-        <w:t xml:space="preserve">Videos: </w:t>
-      </w:r>
-      <w:hyperlink r:id="rId29" w:history="1">
-        <w:r>
-          <w:rPr>
-            <w:rStyle w:val="Hyperlink"/>
-          </w:rPr>
-          <w:t>https://www.youtube.com/results?search_query=azure+redis+cache</w:t>
-        </w:r>
-      </w:hyperlink>
-      <w:r>
-        <w:t xml:space="preserve"> </w:t>
-      </w:r>
-    </w:p>
-    <w:p/>
-    <w:p>
-      <w:r>
-        <w:t>ASP.NET Session State Provider for Azure Cache for Redis</w:t>
-      </w:r>
-      <w:r>
-        <w:t xml:space="preserve">: </w:t>
-      </w:r>
-      <w:hyperlink r:id="rId30" w:history="1">
-        <w:r>
-          <w:rPr>
-            <w:rStyle w:val="Hyperlink"/>
-          </w:rPr>
-          <w:t>https://docs.microsoft.com/en-us/azure/azure-cache-for-redis/cache-aspnet-session-state-provider</w:t>
-        </w:r>
-      </w:hyperlink>
-      <w:r>
-        <w:t xml:space="preserve"> </w:t>
-      </w:r>
-    </w:p>
-    <w:p>
-      <w:r>
-        <w:t>Azure Cache for Redis can cache both .NET objects and primitive data types (</w:t>
-      </w:r>
-      <w:r>
-        <w:t>basic data types</w:t>
-      </w:r>
-      <w:r>
-        <w:t xml:space="preserve"> like int, string</w:t>
-      </w:r>
-      <w:r>
-        <w:t>)</w:t>
-      </w:r>
-      <w:r>
-        <w:t>, but before a .NET object can be cached it must be serialized</w:t>
-      </w:r>
-      <w:r>
-        <w:t xml:space="preserve">. Use </w:t>
-      </w:r>
-      <w:r>
-        <w:t>JsonConvert.SerializeObject</w:t>
-      </w:r>
-      <w:r>
-        <w:t xml:space="preserve">(obj) and </w:t>
-      </w:r>
-      <w:r>
-        <w:t>JsonConvert.DeserializeObject</w:t>
-      </w:r>
-      <w:r>
-        <w:t>&lt;type&gt;(obj)</w:t>
-      </w:r>
-      <w:r>
-        <w:t>.</w:t>
-      </w:r>
-    </w:p>
-    <w:p>
-      <w:r>
-        <w:t>to set or get a string value use StringSet or StringGet methods</w:t>
-      </w:r>
-      <w:r>
-        <w:t>.</w:t>
-      </w:r>
-    </w:p>
-    <w:p>
-      <w:r>
-        <w:t>Locate your cache instance and your application in the same region.</w:t>
-      </w:r>
-    </w:p>
-    <w:p>
-      <w:r>
-        <w:t>Redis works best with smaller values</w:t>
-      </w:r>
-      <w:r>
-        <w:t>.</w:t>
-      </w:r>
-    </w:p>
-    <w:p>
-      <w:r>
-        <w:t>Reuse connections - Creating new connections is expensive and increases latency, so reuse connections as much as possible</w:t>
-      </w:r>
-      <w:r>
-        <w:t>.</w:t>
-      </w:r>
-    </w:p>
-    <w:p>
-      <w:r>
-        <w:t>Set an expiration value on your keys.</w:t>
-      </w:r>
-      <w:r>
-        <w:t xml:space="preserve"> </w:t>
-      </w:r>
-      <w:r>
-        <w:t>See the Expire and ExpireAt commands for more details.</w:t>
-      </w:r>
-    </w:p>
-    <w:p>
-      <w:r>
-        <w:t xml:space="preserve"> </w:t>
-      </w:r>
-      <w:r>
-        <w:t>Install-Package StackExchange.Redis</w:t>
-      </w:r>
-    </w:p>
-    <w:p/>
-    <w:p>
-      <w:r>
-        <w:rPr>
-          <w:b/>
-          <w:u w:val="single"/>
-        </w:rPr>
-        <w:t xml:space="preserve">Redis </w:t>
-      </w:r>
-      <w:r>
-        <w:rPr>
-          <w:b/>
-          <w:u w:val="single"/>
-        </w:rPr>
-        <w:t>S</w:t>
-      </w:r>
-      <w:r>
-        <w:rPr>
-          <w:b/>
-          <w:u w:val="single"/>
-        </w:rPr>
-        <w:t xml:space="preserve">ession </w:t>
-      </w:r>
-      <w:r>
-        <w:rPr>
-          <w:b/>
-          <w:u w:val="single"/>
-        </w:rPr>
-        <w:t>S</w:t>
-      </w:r>
-      <w:r>
-        <w:rPr>
-          <w:b/>
-          <w:u w:val="single"/>
-        </w:rPr>
-        <w:t xml:space="preserve">tate </w:t>
-      </w:r>
-      <w:r>
-        <w:rPr>
-          <w:b/>
-          <w:u w:val="single"/>
-        </w:rPr>
-        <w:t>P</w:t>
-      </w:r>
-      <w:r>
-        <w:rPr>
-          <w:b/>
-          <w:u w:val="single"/>
-        </w:rPr>
-        <w:t>rovider</w:t>
-      </w:r>
-      <w:r>
-        <w:t xml:space="preserve">: </w:t>
-      </w:r>
-      <w:r>
-        <w:t>Store ASP.NET session state in the cache</w:t>
-      </w:r>
-      <w:r>
-        <w:t xml:space="preserve">. </w:t>
-      </w:r>
-    </w:p>
-    <w:p>
-      <w:hyperlink r:id="rId31" w:history="1">
+    </w:p>
+    <w:p>
+      <w:hyperlink r:id="rId34" w:history="1">
         <w:r>
           <w:rPr>
             <w:rStyle w:val="Hyperlink"/>

</xml_diff>